<commit_message>
WIP: save changes before recovering commit
</commit_message>
<xml_diff>
--- a/Documentation/JavaScript for Web Development - Lab 2 Documentation.docx
+++ b/Documentation/JavaScript for Web Development - Lab 2 Documentation.docx
@@ -19,13 +19,8 @@
         <w:t>JavaScript</w:t>
       </w:r>
       <w:r>
-        <w:t xml:space="preserve"> </w:t>
-      </w:r>
-      <w:proofErr w:type="spellStart"/>
-      <w:r>
-        <w:t>Documentation</w:t>
-      </w:r>
-      <w:proofErr w:type="spellEnd"/>
+        <w:t xml:space="preserve"> Documentation</w:t>
+      </w:r>
     </w:p>
     <w:p>
       <w:pPr>
@@ -48,6 +43,12 @@
       <w:r>
         <w:t>appear directly in the Contact section.</w:t>
       </w:r>
+      <w:r>
+        <w:t xml:space="preserve"> I then moved on to my contact.js file, where I </w:t>
+      </w:r>
+      <w:r>
+        <w:t>implemented validation for all required contact form fields. First and last name fields now only accept letters, the email field checks for a basic valid format, and the message field requires at least 20 characters. A real-time character counter shows progress for the message field, turning red when below 20 characters and green when the requirement is met.</w:t>
+      </w:r>
     </w:p>
     <w:p>
       <w:pPr>
@@ -55,6 +56,14 @@
       </w:pPr>
       <w:r>
         <w:t>Challenges and Solutions</w:t>
+      </w:r>
+    </w:p>
+    <w:p>
+      <w:pPr>
+        <w:pStyle w:val="Rubrik2"/>
+      </w:pPr>
+      <w:r>
+        <w:t>CORS issues</w:t>
       </w:r>
     </w:p>
     <w:p>
@@ -96,7 +105,7 @@
           <w:noProof/>
         </w:rPr>
         <w:drawing>
-          <wp:inline distT="0" distB="0" distL="0" distR="0" wp14:anchorId="3ACA1417" wp14:editId="780DE7FE">
+          <wp:inline distT="0" distB="0" distL="0" distR="0" wp14:anchorId="3ACA1417" wp14:editId="595DD92B">
             <wp:extent cx="5731510" cy="3341370"/>
             <wp:effectExtent l="0" t="0" r="2540" b="0"/>
             <wp:docPr id="1357525657" name="Bildobjekt 1" descr="En bild som visar text, skärmbild, design&#10;&#10;AI-genererat innehåll kan vara felaktigt."/>
@@ -181,21 +190,183 @@
         <w:t>.</w:t>
       </w:r>
     </w:p>
+    <w:p/>
     <w:p>
       <w:pPr>
-        <w:pStyle w:val="Rubrik1"/>
-      </w:pPr>
-      <w:r>
-        <w:t>Git Workflow</w:t>
+        <w:pStyle w:val="Rubrik2"/>
+      </w:pPr>
+      <w:r>
+        <w:t>Conflicting feedback with counter and blur validation</w:t>
       </w:r>
     </w:p>
     <w:p>
+      <w:pPr>
+        <w:pStyle w:val="Rubrik1"/>
+        <w:rPr>
+          <w:rFonts w:asciiTheme="minorHAnsi" w:hAnsiTheme="minorHAnsi"/>
+          <w:color w:val="auto"/>
+          <w:sz w:val="24"/>
+          <w:szCs w:val="24"/>
+        </w:rPr>
+      </w:pPr>
+      <w:r>
+        <w:rPr>
+          <w:rFonts w:asciiTheme="minorHAnsi" w:hAnsiTheme="minorHAnsi"/>
+          <w:color w:val="auto"/>
+          <w:sz w:val="24"/>
+          <w:szCs w:val="24"/>
+        </w:rPr>
+        <w:t xml:space="preserve">A challenge was coordinating the real-time character counter with the message field validation. </w:t>
+      </w:r>
+      <w:r>
+        <w:rPr>
+          <w:rFonts w:asciiTheme="minorHAnsi" w:hAnsiTheme="minorHAnsi"/>
+          <w:color w:val="auto"/>
+          <w:sz w:val="24"/>
+          <w:szCs w:val="24"/>
+        </w:rPr>
+        <w:t xml:space="preserve"> The </w:t>
+      </w:r>
+      <w:r>
+        <w:rPr>
+          <w:rFonts w:asciiTheme="minorHAnsi" w:hAnsiTheme="minorHAnsi"/>
+          <w:color w:val="auto"/>
+          <w:sz w:val="24"/>
+          <w:szCs w:val="24"/>
+        </w:rPr>
+        <w:t>counter and the blur validation could give conflicting feedback to the user</w:t>
+      </w:r>
+      <w:r>
+        <w:rPr>
+          <w:rFonts w:asciiTheme="minorHAnsi" w:hAnsiTheme="minorHAnsi"/>
+          <w:color w:val="auto"/>
+          <w:sz w:val="24"/>
+          <w:szCs w:val="24"/>
+        </w:rPr>
+        <w:t xml:space="preserve"> if it wasn’t handled correctly</w:t>
+      </w:r>
+      <w:r>
+        <w:rPr>
+          <w:rFonts w:asciiTheme="minorHAnsi" w:hAnsiTheme="minorHAnsi"/>
+          <w:color w:val="auto"/>
+          <w:sz w:val="24"/>
+          <w:szCs w:val="24"/>
+        </w:rPr>
+        <w:t>. I solved this by separating the logic: the counter updates on every input, while the validation checks the length on blur, ensuring consistent and accurate feedback.</w:t>
+      </w:r>
+    </w:p>
+    <w:p>
+      <w:r>
+        <w:rPr>
+          <w:noProof/>
+        </w:rPr>
+        <w:drawing>
+          <wp:inline distT="0" distB="0" distL="0" distR="0" wp14:anchorId="3B0B42CF" wp14:editId="6A44A0FF">
+            <wp:extent cx="4953691" cy="5201376"/>
+            <wp:effectExtent l="0" t="0" r="0" b="0"/>
+            <wp:docPr id="1081143470" name="Bildobjekt 1" descr="En bild som visar text, skärmbild, nummer, Teckensnitt&#10;&#10;AI-genererat innehåll kan vara felaktigt."/>
+            <wp:cNvGraphicFramePr>
+              <a:graphicFrameLocks xmlns:a="http://schemas.openxmlformats.org/drawingml/2006/main" noChangeAspect="1"/>
+            </wp:cNvGraphicFramePr>
+            <a:graphic xmlns:a="http://schemas.openxmlformats.org/drawingml/2006/main">
+              <a:graphicData uri="http://schemas.openxmlformats.org/drawingml/2006/picture">
+                <pic:pic xmlns:pic="http://schemas.openxmlformats.org/drawingml/2006/picture">
+                  <pic:nvPicPr>
+                    <pic:cNvPr id="1081143470" name="Bildobjekt 1" descr="En bild som visar text, skärmbild, nummer, Teckensnitt&#10;&#10;AI-genererat innehåll kan vara felaktigt."/>
+                    <pic:cNvPicPr/>
+                  </pic:nvPicPr>
+                  <pic:blipFill>
+                    <a:blip r:embed="rId7">
+                      <a:extLst>
+                        <a:ext uri="{28A0092B-C50C-407E-A947-70E740481C1C}">
+                          <a14:useLocalDpi xmlns:a14="http://schemas.microsoft.com/office/drawing/2010/main" val="0"/>
+                        </a:ext>
+                      </a:extLst>
+                    </a:blip>
+                    <a:stretch>
+                      <a:fillRect/>
+                    </a:stretch>
+                  </pic:blipFill>
+                  <pic:spPr>
+                    <a:xfrm>
+                      <a:off x="0" y="0"/>
+                      <a:ext cx="4953691" cy="5201376"/>
+                    </a:xfrm>
+                    <a:prstGeom prst="rect">
+                      <a:avLst/>
+                    </a:prstGeom>
+                  </pic:spPr>
+                </pic:pic>
+              </a:graphicData>
+            </a:graphic>
+          </wp:inline>
+        </w:drawing>
+      </w:r>
+    </w:p>
+    <w:p>
+      <w:pPr>
+        <w:pStyle w:val="Beskrivning"/>
+      </w:pPr>
+      <w:r>
+        <w:t xml:space="preserve">Figure </w:t>
+      </w:r>
+      <w:r>
+        <w:fldChar w:fldCharType="begin"/>
+      </w:r>
+      <w:r>
+        <w:instrText xml:space="preserve"> SEQ Figure \* ARABIC </w:instrText>
+      </w:r>
+      <w:r>
+        <w:fldChar w:fldCharType="separate"/>
+      </w:r>
+      <w:r>
+        <w:rPr>
+          <w:noProof/>
+        </w:rPr>
+        <w:t>2</w:t>
+      </w:r>
+      <w:r>
+        <w:fldChar w:fldCharType="end"/>
+      </w:r>
+      <w:r>
+        <w:t xml:space="preserve"> Screenshot showing the validated fields and character counter in action.</w:t>
+      </w:r>
+    </w:p>
+    <w:p/>
+    <w:p>
+      <w:pPr>
+        <w:pStyle w:val="Rubrik1"/>
+      </w:pPr>
+      <w:r>
+        <w:t>Git Workflow</w:t>
+      </w:r>
+    </w:p>
+    <w:p>
       <w:r>
         <w:lastRenderedPageBreak/>
         <w:t>My second commit (after the initial one) was made when I felt like I had made reasonable progress, with the message:</w:t>
       </w:r>
       <w:r>
         <w:t xml:space="preserve"> “Fetch contact form and initialize DOM elements”, showing integration of the form and setup of JS selectors.</w:t>
+      </w:r>
+    </w:p>
+    <w:p>
+      <w:r>
+        <w:t>I made</w:t>
+      </w:r>
+      <w:r>
+        <w:t xml:space="preserve"> my third </w:t>
+      </w:r>
+      <w:r>
+        <w:t>commit after implementing all field validations, with the message:</w:t>
+      </w:r>
+      <w:r>
+        <w:br/>
+        <w:t>“Add form field validation for names, email, and message with character counter.”</w:t>
+      </w:r>
+      <w:r>
+        <w:br/>
+        <w:t>This clearly documents the milestone before moving on to form submission handling.</w:t>
       </w:r>
     </w:p>
     <w:sectPr>

</xml_diff>

<commit_message>
Add phone input field and validation, update message character counter, and handle form submission
</commit_message>
<xml_diff>
--- a/Documentation/JavaScript for Web Development - Lab 2 Documentation.docx
+++ b/Documentation/JavaScript for Web Development - Lab 2 Documentation.docx
@@ -105,7 +105,7 @@
           <w:noProof/>
         </w:rPr>
         <w:drawing>
-          <wp:inline distT="0" distB="0" distL="0" distR="0" wp14:anchorId="3ACA1417" wp14:editId="595DD92B">
+          <wp:inline distT="0" distB="0" distL="0" distR="0" wp14:anchorId="3ACA1417" wp14:editId="79A83957">
             <wp:extent cx="5731510" cy="3341370"/>
             <wp:effectExtent l="0" t="0" r="2540" b="0"/>
             <wp:docPr id="1357525657" name="Bildobjekt 1" descr="En bild som visar text, skärmbild, design&#10;&#10;AI-genererat innehåll kan vara felaktigt."/>
@@ -179,15 +179,7 @@
         <w:t xml:space="preserve"> form and the</w:t>
       </w:r>
       <w:r>
-        <w:t xml:space="preserve"> console after </w:t>
-      </w:r>
-      <w:proofErr w:type="gramStart"/>
-      <w:r>
-        <w:t>fix</w:t>
-      </w:r>
-      <w:proofErr w:type="gramEnd"/>
-      <w:r>
-        <w:t>.</w:t>
+        <w:t xml:space="preserve"> console after fix.</w:t>
       </w:r>
     </w:p>
     <w:p/>
@@ -367,6 +359,11 @@
       <w:r>
         <w:br/>
         <w:t>This clearly documents the milestone before moving on to form submission handling.</w:t>
+      </w:r>
+    </w:p>
+    <w:p>
+      <w:r>
+        <w:t>I ran into some trouble with Git after my third commit. I realized I had done an “initial commit” twice, which turned out to be a real struggle to fix. It took me a long time to clean up the commits, and in that process, although I did commit on different days, the commits up until that point ended up being noted on the same day. Most likely I could’ve achieved what I wanted without the dates of the commits changing, but that was beyond my capabilities.</w:t>
       </w:r>
     </w:p>
     <w:sectPr>
@@ -1204,6 +1201,7 @@
   <w:style w:type="character" w:default="1" w:styleId="Standardstycketeckensnitt">
     <w:name w:val="Default Paragraph Font"/>
     <w:uiPriority w:val="1"/>
+    <w:semiHidden/>
     <w:unhideWhenUsed/>
   </w:style>
   <w:style w:type="table" w:default="1" w:styleId="Normaltabell">

</xml_diff>

<commit_message>
Fix form: error messages now disappear on clear and fade out smoothly; borders reset correctly
</commit_message>
<xml_diff>
--- a/Documentation/JavaScript for Web Development - Lab 2 Documentation.docx
+++ b/Documentation/JavaScript for Web Development - Lab 2 Documentation.docx
@@ -51,6 +51,39 @@
       </w:r>
     </w:p>
     <w:p>
+      <w:r>
+        <w:t>I added an optional phone number field, which accepts 7–15 digits. I ensured that it matches the styling of the other form input</w:t>
+      </w:r>
+      <w:r>
+        <w:t>s</w:t>
+      </w:r>
+      <w:r>
+        <w:t>, including focus and error states, so it looks consistent with the rest of the contact form.</w:t>
+      </w:r>
+      <w:r>
+        <w:t xml:space="preserve"> The styling changes were made in the CSS-file.</w:t>
+      </w:r>
+    </w:p>
+    <w:p>
+      <w:r>
+        <w:t>I then implemented the form submission handler. On submission, all fields are validated at once, preventing the page from reloading if any input is invalid. If all fields are valid, a personalized success message is displayed at the top of the form</w:t>
+      </w:r>
+      <w:r>
+        <w:t xml:space="preserve">. </w:t>
+      </w:r>
+      <w:r>
+        <w:t>The form also clears all inputs after a successful submission, resetting the message character counter to zero</w:t>
+      </w:r>
+      <w:r>
+        <w:t>.</w:t>
+      </w:r>
+    </w:p>
+    <w:p>
+      <w:r>
+        <w:t>I also spent some time restructuring and cleaning up my JS-file as I, for example, had repeated validation logic in the submit handler. I did this by creating a single function to validate all fields and reusing that function in the submit handler.</w:t>
+      </w:r>
+    </w:p>
+    <w:p>
       <w:pPr>
         <w:pStyle w:val="Rubrik1"/>
       </w:pPr>
@@ -104,8 +137,9 @@
         <w:rPr>
           <w:noProof/>
         </w:rPr>
+        <w:lastRenderedPageBreak/>
         <w:drawing>
-          <wp:inline distT="0" distB="0" distL="0" distR="0" wp14:anchorId="3ACA1417" wp14:editId="79A83957">
+          <wp:inline distT="0" distB="0" distL="0" distR="0" wp14:anchorId="3ACA1417" wp14:editId="57DD3C7B">
             <wp:extent cx="5731510" cy="3341370"/>
             <wp:effectExtent l="0" t="0" r="2540" b="0"/>
             <wp:docPr id="1357525657" name="Bildobjekt 1" descr="En bild som visar text, skärmbild, design&#10;&#10;AI-genererat innehåll kan vara felaktigt."/>
@@ -179,7 +213,15 @@
         <w:t xml:space="preserve"> form and the</w:t>
       </w:r>
       <w:r>
-        <w:t xml:space="preserve"> console after fix.</w:t>
+        <w:t xml:space="preserve"> console after </w:t>
+      </w:r>
+      <w:proofErr w:type="gramStart"/>
+      <w:r>
+        <w:t>fix</w:t>
+      </w:r>
+      <w:proofErr w:type="gramEnd"/>
+      <w:r>
+        <w:t>.</w:t>
       </w:r>
     </w:p>
     <w:p/>
@@ -252,6 +294,7 @@
         <w:rPr>
           <w:noProof/>
         </w:rPr>
+        <w:lastRenderedPageBreak/>
         <w:drawing>
           <wp:inline distT="0" distB="0" distL="0" distR="0" wp14:anchorId="3B0B42CF" wp14:editId="6A44A0FF">
             <wp:extent cx="4953691" cy="5201376"/>
@@ -335,7 +378,6 @@
     </w:p>
     <w:p>
       <w:r>
-        <w:lastRenderedPageBreak/>
         <w:t>My second commit (after the initial one) was made when I felt like I had made reasonable progress, with the message:</w:t>
       </w:r>
       <w:r>
@@ -363,7 +405,20 @@
     </w:p>
     <w:p>
       <w:r>
-        <w:t>I ran into some trouble with Git after my third commit. I realized I had done an “initial commit” twice, which turned out to be a real struggle to fix. It took me a long time to clean up the commits, and in that process, although I did commit on different days, the commits up until that point ended up being noted on the same day. Most likely I could’ve achieved what I wanted without the dates of the commits changing, but that was beyond my capabilities.</w:t>
+        <w:lastRenderedPageBreak/>
+        <w:t>The fourth commit was made after I had completed the final step of the contact form feature, by</w:t>
+      </w:r>
+      <w:r>
+        <w:t xml:space="preserve"> (among other things)</w:t>
+      </w:r>
+      <w:r>
+        <w:t xml:space="preserve"> adding the</w:t>
+      </w:r>
+      <w:r>
+        <w:t xml:space="preserve"> phone input field and the handling of the form submission.</w:t>
+      </w:r>
+      <w:r>
+        <w:t xml:space="preserve"> I committed this with a message saying exactly that. </w:t>
       </w:r>
     </w:p>
     <w:sectPr>
@@ -1201,7 +1256,6 @@
   <w:style w:type="character" w:default="1" w:styleId="Standardstycketeckensnitt">
     <w:name w:val="Default Paragraph Font"/>
     <w:uiPriority w:val="1"/>
-    <w:semiHidden/>
     <w:unhideWhenUsed/>
   </w:style>
   <w:style w:type="table" w:default="1" w:styleId="Normaltabell">

</xml_diff>